<commit_message>
Update Software Configuration Management
Correzione Errori
</commit_message>
<xml_diff>
--- a/Documentazione/Project Plan/Componenti Project Plan/Software Configuration Management/Software_Configuration_Management.docx
+++ b/Documentazione/Project Plan/Componenti Project Plan/Software Configuration Management/Software_Configuration_Management.docx
@@ -150,7 +150,23 @@
           <w:sz w:val="24"/>
           <w:szCs w:val="24"/>
         </w:rPr>
-        <w:t>La baseline del progetto si trova nel branch “main”</w:t>
+        <w:t>La baseline del progetto si trova nel branch “</w:t>
+      </w:r>
+      <w:r>
+        <w:rPr>
+          <w:i/>
+          <w:iCs/>
+          <w:sz w:val="24"/>
+          <w:szCs w:val="24"/>
+        </w:rPr>
+        <w:t>main</w:t>
+      </w:r>
+      <w:r>
+        <w:rPr>
+          <w:sz w:val="24"/>
+          <w:szCs w:val="24"/>
+        </w:rPr>
+        <w:t>”</w:t>
       </w:r>
       <w:r>
         <w:rPr>
@@ -333,7 +349,23 @@
           <w:sz w:val="24"/>
           <w:szCs w:val="24"/>
         </w:rPr>
-        <w:t>l’uso di pull-request, che poi vengono approvate dallo scrum master assegnato per tale componente</w:t>
+        <w:t xml:space="preserve">l’uso di </w:t>
+      </w:r>
+      <w:r>
+        <w:rPr>
+          <w:i/>
+          <w:iCs/>
+          <w:sz w:val="24"/>
+          <w:szCs w:val="24"/>
+        </w:rPr>
+        <w:t>pull-request</w:t>
+      </w:r>
+      <w:r>
+        <w:rPr>
+          <w:sz w:val="24"/>
+          <w:szCs w:val="24"/>
+        </w:rPr>
+        <w:t>, che poi vengono approvate dallo scrum master assegnato per tale componente</w:t>
       </w:r>
       <w:r>
         <w:rPr>
@@ -347,7 +379,23 @@
           <w:sz w:val="24"/>
           <w:szCs w:val="24"/>
         </w:rPr>
-        <w:t>la modifica, i membri del team devono confrontarsi per capire se tale modifica è necessaria o meno</w:t>
+        <w:t xml:space="preserve">la modifica, i membri </w:t>
+      </w:r>
+      <w:proofErr w:type="gramStart"/>
+      <w:r>
+        <w:rPr>
+          <w:sz w:val="24"/>
+          <w:szCs w:val="24"/>
+        </w:rPr>
+        <w:t>del team</w:t>
+      </w:r>
+      <w:proofErr w:type="gramEnd"/>
+      <w:r>
+        <w:rPr>
+          <w:sz w:val="24"/>
+          <w:szCs w:val="24"/>
+        </w:rPr>
+        <w:t xml:space="preserve"> devono confrontarsi per capire se tale modifica è necessaria o meno</w:t>
       </w:r>
       <w:r>
         <w:rPr>
@@ -384,12 +432,21 @@
         </w:rPr>
         <w:t xml:space="preserve"> </w:t>
       </w:r>
-      <w:r>
-        <w:rPr>
-          <w:sz w:val="24"/>
-          <w:szCs w:val="24"/>
-        </w:rPr>
-        <w:t xml:space="preserve">In conclusione </w:t>
+      <w:proofErr w:type="gramStart"/>
+      <w:r>
+        <w:rPr>
+          <w:sz w:val="24"/>
+          <w:szCs w:val="24"/>
+        </w:rPr>
+        <w:t>In conclusione</w:t>
+      </w:r>
+      <w:proofErr w:type="gramEnd"/>
+      <w:r>
+        <w:rPr>
+          <w:sz w:val="24"/>
+          <w:szCs w:val="24"/>
+        </w:rPr>
+        <w:t xml:space="preserve"> </w:t>
       </w:r>
       <w:r>
         <w:rPr>
@@ -560,56 +617,21 @@
           <w:sz w:val="24"/>
           <w:szCs w:val="24"/>
         </w:rPr>
-        <w:t xml:space="preserve">per ogni parte del Progetto: egli ha </w:t>
-      </w:r>
-      <w:r>
-        <w:rPr>
-          <w:sz w:val="24"/>
-          <w:szCs w:val="24"/>
-        </w:rPr>
-        <w:t>sempre l’ultima p</w:t>
-      </w:r>
-      <w:r>
-        <w:rPr>
-          <w:sz w:val="24"/>
-          <w:szCs w:val="24"/>
-        </w:rPr>
-        <w:t>arola su</w:t>
-      </w:r>
-      <w:r>
-        <w:rPr>
-          <w:sz w:val="24"/>
-          <w:szCs w:val="24"/>
-        </w:rPr>
-        <w:t>lle modifiche da apportare</w:t>
-      </w:r>
-      <w:r>
-        <w:rPr>
-          <w:sz w:val="24"/>
-          <w:szCs w:val="24"/>
-        </w:rPr>
-        <w:t xml:space="preserve">, </w:t>
-      </w:r>
-      <w:r>
-        <w:rPr>
-          <w:sz w:val="24"/>
-          <w:szCs w:val="24"/>
-        </w:rPr>
-        <w:t xml:space="preserve">ma </w:t>
-      </w:r>
-      <w:r>
-        <w:rPr>
-          <w:sz w:val="24"/>
-          <w:szCs w:val="24"/>
-        </w:rPr>
-        <w:t xml:space="preserve">cerca il confronto con </w:t>
-      </w:r>
-      <w:r>
-        <w:rPr>
-          <w:sz w:val="24"/>
-          <w:szCs w:val="24"/>
-        </w:rPr>
-        <w:t>gli altri membri</w:t>
+        <w:t xml:space="preserve">per ogni parte del Progetto: egli </w:t>
+      </w:r>
+      <w:r>
+        <w:rPr>
+          <w:sz w:val="24"/>
+          <w:szCs w:val="24"/>
+        </w:rPr>
+        <w:t xml:space="preserve">è incaricato di </w:t>
+      </w:r>
+      <w:r>
+        <w:rPr>
+          <w:sz w:val="24"/>
+          <w:szCs w:val="24"/>
+        </w:rPr>
+        <w:t>verificare che le modifiche proposte non abbassino il livello di qualità del sistema</w:t>
       </w:r>
       <w:r>
         <w:rPr>
@@ -623,14 +645,21 @@
           <w:sz w:val="24"/>
           <w:szCs w:val="24"/>
         </w:rPr>
-        <w:t xml:space="preserve"> per essere sicuro di non abbassare il grado di qualità del proge</w:t>
-      </w:r>
-      <w:r>
-        <w:rPr>
-          <w:sz w:val="24"/>
-          <w:szCs w:val="24"/>
-        </w:rPr>
-        <w:t>tto.</w:t>
+        <w:t xml:space="preserve"> ma deve anche mantenere rigore e disciplina </w:t>
+      </w:r>
+      <w:r>
+        <w:rPr>
+          <w:sz w:val="24"/>
+          <w:szCs w:val="24"/>
+        </w:rPr>
+        <w:t>nel lavoro di squadra</w:t>
+      </w:r>
+      <w:r>
+        <w:rPr>
+          <w:sz w:val="24"/>
+          <w:szCs w:val="24"/>
+        </w:rPr>
+        <w:t>.</w:t>
       </w:r>
     </w:p>
     <w:p>
@@ -810,7 +839,25 @@
           <w:sz w:val="24"/>
           <w:szCs w:val="24"/>
         </w:rPr>
-        <w:t xml:space="preserve"> da implementare. Il team, motivato da</w:t>
+        <w:t xml:space="preserve"> da implementare. </w:t>
+      </w:r>
+      <w:proofErr w:type="gramStart"/>
+      <w:r>
+        <w:rPr>
+          <w:iCs/>
+          <w:sz w:val="24"/>
+          <w:szCs w:val="24"/>
+        </w:rPr>
+        <w:t>Il team</w:t>
+      </w:r>
+      <w:proofErr w:type="gramEnd"/>
+      <w:r>
+        <w:rPr>
+          <w:iCs/>
+          <w:sz w:val="24"/>
+          <w:szCs w:val="24"/>
+        </w:rPr>
+        <w:t>, motivato da</w:t>
       </w:r>
       <w:r>
         <w:rPr>
@@ -834,7 +881,15 @@
           <w:sz w:val="24"/>
           <w:szCs w:val="24"/>
         </w:rPr>
-        <w:t xml:space="preserve"> entro la conclusione dello stesso sprint</w:t>
+        <w:t xml:space="preserve"> entro la conclusione dello sprint</w:t>
+      </w:r>
+      <w:r>
+        <w:rPr>
+          <w:iCs/>
+          <w:sz w:val="24"/>
+          <w:szCs w:val="24"/>
+        </w:rPr>
+        <w:t xml:space="preserve"> stesso</w:t>
       </w:r>
       <w:r>
         <w:rPr>
@@ -1012,7 +1067,31 @@
           <w:sz w:val="24"/>
           <w:szCs w:val="24"/>
         </w:rPr>
-        <w:t>al membro designato che deve risolvere il problema e poi chiudere l’issue.</w:t>
+        <w:t xml:space="preserve">al membro designato che deve risolvere il problema e poi chiudere </w:t>
+      </w:r>
+      <w:r>
+        <w:rPr>
+          <w:i/>
+          <w:sz w:val="24"/>
+          <w:szCs w:val="24"/>
+        </w:rPr>
+        <w:t>l’issue</w:t>
+      </w:r>
+      <w:r>
+        <w:rPr>
+          <w:iCs/>
+          <w:sz w:val="24"/>
+          <w:szCs w:val="24"/>
+        </w:rPr>
+        <w:t>, indicandola come completata</w:t>
+      </w:r>
+      <w:r>
+        <w:rPr>
+          <w:iCs/>
+          <w:sz w:val="24"/>
+          <w:szCs w:val="24"/>
+        </w:rPr>
+        <w:t>.</w:t>
       </w:r>
     </w:p>
     <w:p>

</xml_diff>